<commit_message>
Algoritmo e relatório concluído.
</commit_message>
<xml_diff>
--- a/estudo_dirigido/relatorio/Relatorio.docx
+++ b/estudo_dirigido/relatorio/Relatorio.docx
@@ -220,8 +220,6 @@
           <w:szCs w:val="26"/>
         </w:rPr>
       </w:pPr>
-      <w:bookmarkStart w:id="0" w:name="_GoBack"/>
-      <w:bookmarkEnd w:id="0"/>
     </w:p>
     <w:p>
       <w:pPr>
@@ -1995,7 +1993,7 @@
           <w:szCs w:val="26"/>
         </w:rPr>
       </w:pPr>
-      <w:bookmarkStart w:id="1" w:name="_Toc529892646"/>
+      <w:bookmarkStart w:id="0" w:name="_Toc529892646"/>
       <w:r>
         <w:rPr>
           <w:rFonts w:ascii="Times New Roman" w:hAnsi="Times New Roman" w:cs="Times New Roman"/>
@@ -2006,7 +2004,7 @@
         <w:lastRenderedPageBreak/>
         <w:t>INTRODUÇÃO</w:t>
       </w:r>
-      <w:bookmarkEnd w:id="1"/>
+      <w:bookmarkEnd w:id="0"/>
     </w:p>
     <w:p>
       <w:pPr>
@@ -2421,7 +2419,7 @@
           <w:szCs w:val="26"/>
         </w:rPr>
       </w:pPr>
-      <w:bookmarkStart w:id="2" w:name="_Toc529892647"/>
+      <w:bookmarkStart w:id="1" w:name="_Toc529892647"/>
       <w:r>
         <w:rPr>
           <w:rFonts w:ascii="Times New Roman" w:hAnsi="Times New Roman" w:cs="Times New Roman"/>
@@ -2441,7 +2439,7 @@
         </w:rPr>
         <w:t xml:space="preserve"> DA MOCHILA</w:t>
       </w:r>
-      <w:bookmarkEnd w:id="2"/>
+      <w:bookmarkEnd w:id="1"/>
     </w:p>
     <w:p>
       <w:pPr>
@@ -3381,7 +3379,7 @@
           <w:szCs w:val="26"/>
         </w:rPr>
       </w:pPr>
-      <w:bookmarkStart w:id="3" w:name="_Toc529892648"/>
+      <w:bookmarkStart w:id="2" w:name="_Toc529892648"/>
       <w:r>
         <w:rPr>
           <w:rFonts w:ascii="Times New Roman" w:hAnsi="Times New Roman" w:cs="Times New Roman"/>
@@ -3410,7 +3408,7 @@
         </w:rPr>
         <w:t xml:space="preserve"> DE BUSCA LOCAL</w:t>
       </w:r>
-      <w:bookmarkEnd w:id="3"/>
+      <w:bookmarkEnd w:id="2"/>
     </w:p>
     <w:p>
       <w:pPr>
@@ -3605,7 +3603,7 @@
           <w:szCs w:val="26"/>
         </w:rPr>
       </w:pPr>
-      <w:bookmarkStart w:id="4" w:name="_Toc529892649"/>
+      <w:bookmarkStart w:id="3" w:name="_Toc529892649"/>
       <w:r>
         <w:rPr>
           <w:rFonts w:ascii="Times New Roman" w:hAnsi="Times New Roman" w:cs="Times New Roman"/>
@@ -3615,7 +3613,7 @@
         </w:rPr>
         <w:t>TABU-SEARCH</w:t>
       </w:r>
-      <w:bookmarkEnd w:id="4"/>
+      <w:bookmarkEnd w:id="3"/>
     </w:p>
     <w:p>
       <w:pPr>
@@ -4435,7 +4433,7 @@
           <w:szCs w:val="26"/>
         </w:rPr>
       </w:pPr>
-      <w:bookmarkStart w:id="5" w:name="_Toc529892650"/>
+      <w:bookmarkStart w:id="4" w:name="_Toc529892650"/>
       <w:r>
         <w:rPr>
           <w:rFonts w:ascii="Times New Roman" w:hAnsi="Times New Roman" w:cs="Times New Roman"/>
@@ -4445,7 +4443,7 @@
         </w:rPr>
         <w:t>SIMULATED ANNEALING</w:t>
       </w:r>
-      <w:bookmarkEnd w:id="5"/>
+      <w:bookmarkEnd w:id="4"/>
     </w:p>
     <w:p>
       <w:pPr>
@@ -5428,7 +5426,7 @@
           <w:szCs w:val="26"/>
         </w:rPr>
       </w:pPr>
-      <w:bookmarkStart w:id="6" w:name="_Ref530991538"/>
+      <w:bookmarkStart w:id="5" w:name="_Ref530991538"/>
       <w:r>
         <w:rPr>
           <w:rFonts w:ascii="Times New Roman" w:hAnsi="Times New Roman" w:cs="Times New Roman"/>
@@ -5490,7 +5488,7 @@
         </w:rPr>
         <w:fldChar w:fldCharType="end"/>
       </w:r>
-      <w:bookmarkEnd w:id="6"/>
+      <w:bookmarkEnd w:id="5"/>
       <w:r>
         <w:rPr>
           <w:rFonts w:ascii="Times New Roman" w:hAnsi="Times New Roman" w:cs="Times New Roman"/>
@@ -5819,8 +5817,8 @@
           <w:szCs w:val="26"/>
         </w:rPr>
       </w:pPr>
-      <w:bookmarkStart w:id="7" w:name="_Ref529467043"/>
-      <w:bookmarkStart w:id="8" w:name="_Ref529467031"/>
+      <w:bookmarkStart w:id="6" w:name="_Ref529467043"/>
+      <w:bookmarkStart w:id="7" w:name="_Ref529467031"/>
       <w:r>
         <w:rPr>
           <w:rFonts w:ascii="Times New Roman" w:hAnsi="Times New Roman" w:cs="Times New Roman"/>
@@ -5882,7 +5880,7 @@
         </w:rPr>
         <w:fldChar w:fldCharType="end"/>
       </w:r>
-      <w:bookmarkEnd w:id="7"/>
+      <w:bookmarkEnd w:id="6"/>
       <w:r>
         <w:rPr>
           <w:rFonts w:ascii="Times New Roman" w:hAnsi="Times New Roman" w:cs="Times New Roman"/>
@@ -5902,7 +5900,7 @@
         </w:rPr>
         <w:t>Tabu Search</w:t>
       </w:r>
-      <w:bookmarkEnd w:id="8"/>
+      <w:bookmarkEnd w:id="7"/>
     </w:p>
     <w:p>
       <w:pPr>
@@ -6052,8 +6050,8 @@
           <w:szCs w:val="26"/>
         </w:rPr>
       </w:pPr>
-      <w:bookmarkStart w:id="9" w:name="_Ref529892044"/>
-      <w:bookmarkStart w:id="10" w:name="_Ref529892031"/>
+      <w:bookmarkStart w:id="8" w:name="_Ref529892044"/>
+      <w:bookmarkStart w:id="9" w:name="_Ref529892031"/>
       <w:r>
         <w:rPr>
           <w:rFonts w:ascii="Times New Roman" w:hAnsi="Times New Roman" w:cs="Times New Roman"/>
@@ -6109,7 +6107,7 @@
         </w:rPr>
         <w:fldChar w:fldCharType="end"/>
       </w:r>
-      <w:bookmarkEnd w:id="9"/>
+      <w:bookmarkEnd w:id="8"/>
       <w:r>
         <w:rPr>
           <w:rFonts w:ascii="Times New Roman" w:hAnsi="Times New Roman" w:cs="Times New Roman"/>
@@ -6149,7 +6147,7 @@
         </w:rPr>
         <w:t>.</w:t>
       </w:r>
-      <w:bookmarkEnd w:id="10"/>
+      <w:bookmarkEnd w:id="9"/>
     </w:p>
     <w:p>
       <w:pPr>
@@ -6304,7 +6302,7 @@
           <w:szCs w:val="26"/>
         </w:rPr>
       </w:pPr>
-      <w:bookmarkStart w:id="11" w:name="_Toc529892651"/>
+      <w:bookmarkStart w:id="10" w:name="_Toc529892651"/>
       <w:r>
         <w:rPr>
           <w:rFonts w:ascii="Times New Roman" w:hAnsi="Times New Roman" w:cs="Times New Roman"/>
@@ -6315,7 +6313,7 @@
         <w:lastRenderedPageBreak/>
         <w:t>RESULTADOS EXPERIMENTAIS</w:t>
       </w:r>
-      <w:bookmarkEnd w:id="11"/>
+      <w:bookmarkEnd w:id="10"/>
     </w:p>
     <w:p>
       <w:pPr>
@@ -6655,7 +6653,41 @@
           <w:sz w:val="26"/>
           <w:szCs w:val="26"/>
         </w:rPr>
-        <w:t>, foi utilizado como temperatura o valor 5000, com decaimento de 1.</w:t>
+        <w:t xml:space="preserve">, foi utilizado como temperatura o valor </w:t>
+      </w:r>
+      <w:r>
+        <w:rPr>
+          <w:rFonts w:ascii="Times New Roman" w:hAnsi="Times New Roman" w:cs="Times New Roman"/>
+          <w:sz w:val="26"/>
+          <w:szCs w:val="26"/>
+        </w:rPr>
+        <w:t>-</w:t>
+      </w:r>
+      <w:r>
+        <w:rPr>
+          <w:rFonts w:ascii="Times New Roman" w:hAnsi="Times New Roman" w:cs="Times New Roman"/>
+          <w:sz w:val="26"/>
+          <w:szCs w:val="26"/>
+        </w:rPr>
+        <w:t xml:space="preserve">5000, com </w:t>
+      </w:r>
+      <w:r>
+        <w:rPr>
+          <w:rFonts w:ascii="Times New Roman" w:hAnsi="Times New Roman" w:cs="Times New Roman"/>
+          <w:sz w:val="26"/>
+          <w:szCs w:val="26"/>
+        </w:rPr>
+        <w:t>incremento</w:t>
+      </w:r>
+      <w:bookmarkStart w:id="11" w:name="_GoBack"/>
+      <w:bookmarkEnd w:id="11"/>
+      <w:r>
+        <w:rPr>
+          <w:rFonts w:ascii="Times New Roman" w:hAnsi="Times New Roman" w:cs="Times New Roman"/>
+          <w:sz w:val="26"/>
+          <w:szCs w:val="26"/>
+        </w:rPr>
+        <w:t xml:space="preserve"> de 1.</w:t>
       </w:r>
     </w:p>
     <w:p>
@@ -12516,7 +12548,7 @@
 </file>
 
 <file path=customXml/itemProps1.xml><?xml version="1.0" encoding="utf-8"?>
-<ds:datastoreItem xmlns:ds="http://schemas.openxmlformats.org/officeDocument/2006/customXml" ds:itemID="{1C488FA2-E7A5-49CA-8C3D-6191319E11CF}">
+<ds:datastoreItem xmlns:ds="http://schemas.openxmlformats.org/officeDocument/2006/customXml" ds:itemID="{E96E5DF7-EAB4-4B3B-8EFA-811D15B14D3D}">
   <ds:schemaRefs>
     <ds:schemaRef ds:uri="http://schemas.openxmlformats.org/officeDocument/2006/bibliography"/>
   </ds:schemaRefs>

</xml_diff>